<commit_message>
project submission - third commit - updated instruction with the public git url
</commit_message>
<xml_diff>
--- a/docs/Intructions.docx
+++ b/docs/Intructions.docx
@@ -446,7 +446,7 @@
       </w:tblPr>
       <w:tblGrid>
         <w:gridCol w:w="690"/>
-        <w:gridCol w:w="8326"/>
+        <w:gridCol w:w="6246"/>
       </w:tblGrid>
       <w:tr>
         <w:trPr>
@@ -537,7 +537,10 @@
               <w:cnfStyle w:val="000000100000" w:firstRow="0" w:lastRow="0" w:firstColumn="0" w:lastColumn="0" w:oddVBand="0" w:evenVBand="0" w:oddHBand="1" w:evenHBand="0" w:firstRowFirstColumn="0" w:firstRowLastColumn="0" w:lastRowFirstColumn="0" w:lastRowLastColumn="0"/>
             </w:pPr>
             <w:r>
-              <w:t>git clone https://github.com/your-username/CompanyHouse-ChrisAnajemba.git</w:t>
+              <w:t xml:space="preserve">git clone </w:t>
+            </w:r>
+            <w:r>
+              <w:t>https://github.com/anajembu/CompanyHouse.git</w:t>
             </w:r>
           </w:p>
         </w:tc>
@@ -1737,6 +1740,7 @@
         <w:pStyle w:val="Heading3"/>
       </w:pPr>
       <w:r>
+        <w:lastRenderedPageBreak/>
         <w:t>Smoke and Regression Suites</w:t>
       </w:r>
     </w:p>
@@ -2794,7 +2798,6 @@
                 <w:b w:val="0"/>
                 <w:bCs w:val="0"/>
               </w:rPr>
-              <w:lastRenderedPageBreak/>
               <w:t>navigation.feature</w:t>
             </w:r>
             <w:proofErr w:type="spellEnd"/>
@@ -2839,6 +2842,7 @@
                 <w:b w:val="0"/>
                 <w:bCs w:val="0"/>
               </w:rPr>
+              <w:lastRenderedPageBreak/>
               <w:t>performance.feature</w:t>
             </w:r>
             <w:proofErr w:type="spellEnd"/>
@@ -3625,6 +3629,7 @@
         <w:pStyle w:val="Heading3"/>
       </w:pPr>
       <w:r>
+        <w:lastRenderedPageBreak/>
         <w:t>Screenshots</w:t>
       </w:r>
     </w:p>
@@ -4356,7 +4361,6 @@
     <w:p/>
     <w:p>
       <w:r>
-        <w:lastRenderedPageBreak/>
         <w:t>Note: I have ignored the following files before committing this to GitHub, hence following this instruction from the setup will help to get the project ready for automation.</w:t>
       </w:r>
     </w:p>
@@ -4380,14 +4384,7 @@
           <w:i/>
           <w:iCs/>
         </w:rPr>
-        <w:t>folder</w:t>
-      </w:r>
-      <w:r>
-        <w:rPr>
-          <w:i/>
-          <w:iCs/>
-        </w:rPr>
-        <w:t xml:space="preserve"> called</w:t>
+        <w:t>folder called</w:t>
       </w:r>
       <w:r>
         <w:rPr>
@@ -5916,6 +5913,7 @@
   <w:style w:type="character" w:default="1" w:styleId="DefaultParagraphFont">
     <w:name w:val="Default Paragraph Font"/>
     <w:uiPriority w:val="1"/>
+    <w:semiHidden/>
     <w:unhideWhenUsed/>
   </w:style>
   <w:style w:type="table" w:default="1" w:styleId="TableNormal">

</xml_diff>